<commit_message>
Correction - The text of the notes
</commit_message>
<xml_diff>
--- a/Method dispatch/Method dispatch. Swift. Конспект. Habr.docx
+++ b/Method dispatch/Method dispatch. Swift. Конспект. Habr.docx
@@ -117,14 +117,42 @@
           <w:rFonts w:ascii="Calibri" w:hAnsi="Calibri" w:cs="Calibri"/>
           <w:color w:val="000000" w:themeColor="text1"/>
         </w:rPr>
-        <w:t>*</w:t>
-      </w:r>
-      <w:r>
-        <w:rPr>
-          <w:rFonts w:ascii="Calibri" w:hAnsi="Calibri" w:cs="Calibri"/>
-          <w:color w:val="000000" w:themeColor="text1"/>
-        </w:rPr>
-        <w:t>Когда выполняемая программа сталкивается с вызовом метода, она должна направляться по адресу реализации этого метода, которая определяется во время выполнения.</w:t>
+        <w:t>*Когда выполняемая программа сталкивается с вызовом метода, она должна направляться по адресу реализации этого метода.</w:t>
+      </w:r>
+      <w:r>
+        <w:rPr>
+          <w:rFonts w:ascii="Calibri" w:hAnsi="Calibri" w:cs="Calibri"/>
+          <w:color w:val="000000" w:themeColor="text1"/>
+        </w:rPr>
+        <w:t xml:space="preserve"> </w:t>
+      </w:r>
+      <w:r>
+        <w:rPr>
+          <w:rFonts w:ascii="Calibri" w:hAnsi="Calibri" w:cs="Calibri"/>
+          <w:color w:val="000000" w:themeColor="text1"/>
+        </w:rPr>
+        <w:t>Направлением</w:t>
+      </w:r>
+      <w:r>
+        <w:rPr>
+          <w:rFonts w:ascii="Calibri" w:hAnsi="Calibri" w:cs="Calibri"/>
+          <w:color w:val="000000" w:themeColor="text1"/>
+        </w:rPr>
+        <w:t xml:space="preserve"> </w:t>
+      </w:r>
+      <w:r>
+        <w:rPr>
+          <w:rFonts w:ascii="Calibri" w:hAnsi="Calibri" w:cs="Calibri"/>
+          <w:color w:val="000000" w:themeColor="text1"/>
+        </w:rPr>
+        <w:t>занима</w:t>
+      </w:r>
+      <w:r>
+        <w:rPr>
+          <w:rFonts w:ascii="Calibri" w:hAnsi="Calibri" w:cs="Calibri"/>
+          <w:color w:val="000000" w:themeColor="text1"/>
+        </w:rPr>
+        <w:t>ются методы диспетчеризации.</w:t>
       </w:r>
     </w:p>
     <w:p>
@@ -188,7 +216,6 @@
         <w:rPr>
           <w:rFonts w:ascii="Calibri" w:hAnsi="Calibri" w:cs="Calibri"/>
           <w:color w:val="000000" w:themeColor="text1"/>
-          <w:lang w:val="en-US"/>
         </w:rPr>
       </w:pPr>
       <w:r>
@@ -230,6 +257,18 @@
         </w:rPr>
         <w:t>) - процесс между вызовом метода и его выполнением, в ходе которого система определяет имплементацию метода (вариант реализации метода). Если, к примеру, есть разные переопределения метода в дочерних классах или используются протоколы с их расширениями.</w:t>
       </w:r>
+    </w:p>
+    <w:p>
+      <w:pPr>
+        <w:autoSpaceDE w:val="0"/>
+        <w:autoSpaceDN w:val="0"/>
+        <w:adjustRightInd w:val="0"/>
+        <w:jc w:val="both"/>
+        <w:rPr>
+          <w:rFonts w:ascii="Calibri" w:hAnsi="Calibri" w:cs="Calibri"/>
+          <w:color w:val="000000" w:themeColor="text1"/>
+        </w:rPr>
+      </w:pPr>
     </w:p>
     <w:p>
       <w:pPr>
@@ -301,7 +340,43 @@
           <w:bCs/>
           <w:color w:val="000000" w:themeColor="text1"/>
         </w:rPr>
-        <w:t>MARK: Подходы к вызову методов объектов.</w:t>
+        <w:t xml:space="preserve">MARK: </w:t>
+      </w:r>
+      <w:r>
+        <w:rPr>
+          <w:rFonts w:ascii="Calibri" w:hAnsi="Calibri" w:cs="Calibri"/>
+          <w:b/>
+          <w:bCs/>
+          <w:color w:val="000000" w:themeColor="text1"/>
+        </w:rPr>
+        <w:t>Виды</w:t>
+      </w:r>
+      <w:r>
+        <w:rPr>
+          <w:rFonts w:ascii="Calibri" w:hAnsi="Calibri" w:cs="Calibri"/>
+          <w:b/>
+          <w:bCs/>
+          <w:color w:val="000000" w:themeColor="text1"/>
+        </w:rPr>
+        <w:t xml:space="preserve"> вызов</w:t>
+      </w:r>
+      <w:r>
+        <w:rPr>
+          <w:rFonts w:ascii="Calibri" w:hAnsi="Calibri" w:cs="Calibri"/>
+          <w:b/>
+          <w:bCs/>
+          <w:color w:val="000000" w:themeColor="text1"/>
+        </w:rPr>
+        <w:t>ов</w:t>
+      </w:r>
+      <w:r>
+        <w:rPr>
+          <w:rFonts w:ascii="Calibri" w:hAnsi="Calibri" w:cs="Calibri"/>
+          <w:b/>
+          <w:bCs/>
+          <w:color w:val="000000" w:themeColor="text1"/>
+        </w:rPr>
+        <w:t xml:space="preserve"> методов объектов.</w:t>
       </w:r>
     </w:p>
     <w:p>
@@ -338,73 +413,59 @@
           <w:rFonts w:ascii="Calibri" w:hAnsi="Calibri" w:cs="Calibri"/>
           <w:color w:val="000000" w:themeColor="text1"/>
         </w:rPr>
-        <w:t>Статический подход.</w:t>
-      </w:r>
-    </w:p>
-    <w:p>
-      <w:pPr>
-        <w:autoSpaceDE w:val="0"/>
-        <w:autoSpaceDN w:val="0"/>
-        <w:adjustRightInd w:val="0"/>
-        <w:jc w:val="both"/>
-        <w:rPr>
-          <w:rFonts w:ascii="Calibri" w:hAnsi="Calibri" w:cs="Calibri"/>
-          <w:color w:val="000000" w:themeColor="text1"/>
-        </w:rPr>
-      </w:pPr>
-      <w:r>
-        <w:rPr>
-          <w:rFonts w:ascii="Calibri" w:hAnsi="Calibri" w:cs="Calibri"/>
-          <w:color w:val="000000" w:themeColor="text1"/>
-        </w:rPr>
-        <w:t xml:space="preserve">/// При нем метод </w:t>
-      </w:r>
-      <w:r>
-        <w:rPr>
-          <w:rFonts w:ascii="Calibri" w:hAnsi="Calibri" w:cs="Calibri"/>
-          <w:color w:val="000000" w:themeColor="text1"/>
-        </w:rPr>
-        <w:t>диспетчеризации</w:t>
-      </w:r>
-      <w:r>
-        <w:rPr>
-          <w:rFonts w:ascii="Calibri" w:hAnsi="Calibri" w:cs="Calibri"/>
-          <w:color w:val="000000" w:themeColor="text1"/>
-        </w:rPr>
-        <w:t xml:space="preserve"> уже выбран на этапе компиляции, что повышает скорость выполнения программы. Реализацию методов диспетчеризации, </w:t>
-      </w:r>
-      <w:r>
-        <w:rPr>
-          <w:rFonts w:ascii="Calibri" w:hAnsi="Calibri" w:cs="Calibri"/>
-          <w:color w:val="000000" w:themeColor="text1"/>
-        </w:rPr>
-        <w:t>использующей</w:t>
-      </w:r>
-      <w:r>
-        <w:rPr>
-          <w:rFonts w:ascii="Calibri" w:hAnsi="Calibri" w:cs="Calibri"/>
-          <w:color w:val="000000" w:themeColor="text1"/>
-        </w:rPr>
-        <w:t xml:space="preserve"> статистический подход, называют "прямой диспетчеризацией".</w:t>
-      </w:r>
-    </w:p>
-    <w:p>
-      <w:pPr>
-        <w:autoSpaceDE w:val="0"/>
-        <w:autoSpaceDN w:val="0"/>
-        <w:adjustRightInd w:val="0"/>
-        <w:jc w:val="both"/>
-        <w:rPr>
-          <w:rFonts w:ascii="Calibri" w:hAnsi="Calibri" w:cs="Calibri"/>
-          <w:color w:val="000000" w:themeColor="text1"/>
-        </w:rPr>
-      </w:pPr>
-      <w:r>
-        <w:rPr>
-          <w:rFonts w:ascii="Calibri" w:hAnsi="Calibri" w:cs="Calibri"/>
-          <w:color w:val="000000" w:themeColor="text1"/>
-        </w:rPr>
-        <w:t xml:space="preserve">/// Используется в методах </w:t>
+        <w:t>Статический</w:t>
+      </w:r>
+      <w:r>
+        <w:rPr>
+          <w:rFonts w:ascii="Calibri" w:hAnsi="Calibri" w:cs="Calibri"/>
+          <w:color w:val="000000" w:themeColor="text1"/>
+        </w:rPr>
+        <w:t xml:space="preserve"> вид</w:t>
+      </w:r>
+      <w:r>
+        <w:rPr>
+          <w:rFonts w:ascii="Calibri" w:hAnsi="Calibri" w:cs="Calibri"/>
+          <w:color w:val="000000" w:themeColor="text1"/>
+        </w:rPr>
+        <w:t>.</w:t>
+      </w:r>
+    </w:p>
+    <w:p>
+      <w:pPr>
+        <w:autoSpaceDE w:val="0"/>
+        <w:autoSpaceDN w:val="0"/>
+        <w:adjustRightInd w:val="0"/>
+        <w:jc w:val="both"/>
+        <w:rPr>
+          <w:rFonts w:ascii="Calibri" w:hAnsi="Calibri" w:cs="Calibri"/>
+          <w:color w:val="000000" w:themeColor="text1"/>
+        </w:rPr>
+      </w:pPr>
+      <w:r>
+        <w:rPr>
+          <w:rFonts w:ascii="Calibri" w:hAnsi="Calibri" w:cs="Calibri"/>
+          <w:color w:val="000000" w:themeColor="text1"/>
+        </w:rPr>
+        <w:t>При нем метод диспетчеризации уже выбран на этапе компиляции, что повышает скорость выполнения программы.</w:t>
+      </w:r>
+    </w:p>
+    <w:p>
+      <w:pPr>
+        <w:autoSpaceDE w:val="0"/>
+        <w:autoSpaceDN w:val="0"/>
+        <w:adjustRightInd w:val="0"/>
+        <w:jc w:val="both"/>
+        <w:rPr>
+          <w:rFonts w:ascii="Calibri" w:hAnsi="Calibri" w:cs="Calibri"/>
+          <w:color w:val="000000" w:themeColor="text1"/>
+        </w:rPr>
+      </w:pPr>
+      <w:r>
+        <w:rPr>
+          <w:rFonts w:ascii="Calibri" w:hAnsi="Calibri" w:cs="Calibri"/>
+          <w:color w:val="000000" w:themeColor="text1"/>
+        </w:rPr>
+        <w:t xml:space="preserve">Используется в методах </w:t>
       </w:r>
       <w:proofErr w:type="spellStart"/>
       <w:r>
@@ -452,7 +513,21 @@
           <w:rFonts w:ascii="Calibri" w:hAnsi="Calibri" w:cs="Calibri"/>
           <w:color w:val="000000" w:themeColor="text1"/>
         </w:rPr>
-        <w:t xml:space="preserve"> классов, </w:t>
+        <w:t xml:space="preserve"> классов</w:t>
+      </w:r>
+      <w:r>
+        <w:rPr>
+          <w:rFonts w:ascii="Calibri" w:hAnsi="Calibri" w:cs="Calibri"/>
+          <w:color w:val="000000" w:themeColor="text1"/>
+        </w:rPr>
+        <w:t xml:space="preserve"> (без наследования)</w:t>
+      </w:r>
+      <w:r>
+        <w:rPr>
+          <w:rFonts w:ascii="Calibri" w:hAnsi="Calibri" w:cs="Calibri"/>
+          <w:color w:val="000000" w:themeColor="text1"/>
+        </w:rPr>
+        <w:t xml:space="preserve">, </w:t>
       </w:r>
       <w:proofErr w:type="spellStart"/>
       <w:r>
@@ -505,40 +580,40 @@
           <w:rFonts w:ascii="Calibri" w:hAnsi="Calibri" w:cs="Calibri"/>
           <w:color w:val="000000" w:themeColor="text1"/>
         </w:rPr>
-        <w:t>Динамический подход.</w:t>
-      </w:r>
-    </w:p>
-    <w:p>
-      <w:pPr>
-        <w:autoSpaceDE w:val="0"/>
-        <w:autoSpaceDN w:val="0"/>
-        <w:adjustRightInd w:val="0"/>
-        <w:jc w:val="both"/>
-        <w:rPr>
-          <w:rFonts w:ascii="Calibri" w:hAnsi="Calibri" w:cs="Calibri"/>
-          <w:color w:val="000000" w:themeColor="text1"/>
-        </w:rPr>
-      </w:pPr>
-      <w:r>
-        <w:rPr>
-          <w:rFonts w:ascii="Calibri" w:hAnsi="Calibri" w:cs="Calibri"/>
-          <w:color w:val="000000" w:themeColor="text1"/>
-        </w:rPr>
-        <w:t xml:space="preserve">При нем выбор метода </w:t>
-      </w:r>
-      <w:r>
-        <w:rPr>
-          <w:rFonts w:ascii="Calibri" w:hAnsi="Calibri" w:cs="Calibri"/>
-          <w:color w:val="000000" w:themeColor="text1"/>
-        </w:rPr>
-        <w:t>диспетчеризации</w:t>
-      </w:r>
-      <w:r>
-        <w:rPr>
-          <w:rFonts w:ascii="Calibri" w:hAnsi="Calibri" w:cs="Calibri"/>
-          <w:color w:val="000000" w:themeColor="text1"/>
-        </w:rPr>
-        <w:t xml:space="preserve"> определяется во время выполнения программы (</w:t>
+        <w:t xml:space="preserve">Динамический </w:t>
+      </w:r>
+      <w:r>
+        <w:rPr>
+          <w:rFonts w:ascii="Calibri" w:hAnsi="Calibri" w:cs="Calibri"/>
+          <w:color w:val="000000" w:themeColor="text1"/>
+        </w:rPr>
+        <w:t>вид</w:t>
+      </w:r>
+      <w:r>
+        <w:rPr>
+          <w:rFonts w:ascii="Calibri" w:hAnsi="Calibri" w:cs="Calibri"/>
+          <w:color w:val="000000" w:themeColor="text1"/>
+        </w:rPr>
+        <w:t>.</w:t>
+      </w:r>
+    </w:p>
+    <w:p>
+      <w:pPr>
+        <w:autoSpaceDE w:val="0"/>
+        <w:autoSpaceDN w:val="0"/>
+        <w:adjustRightInd w:val="0"/>
+        <w:jc w:val="both"/>
+        <w:rPr>
+          <w:rFonts w:ascii="Calibri" w:hAnsi="Calibri" w:cs="Calibri"/>
+          <w:color w:val="000000" w:themeColor="text1"/>
+        </w:rPr>
+      </w:pPr>
+      <w:r>
+        <w:rPr>
+          <w:rFonts w:ascii="Calibri" w:hAnsi="Calibri" w:cs="Calibri"/>
+          <w:color w:val="000000" w:themeColor="text1"/>
+        </w:rPr>
+        <w:t>При нем выбор метода диспетчеризации определяется во время выполнения программы (</w:t>
       </w:r>
       <w:proofErr w:type="spellStart"/>
       <w:r>
@@ -858,6 +933,13 @@
           <w:rFonts w:ascii="Calibri" w:hAnsi="Calibri" w:cs="Calibri"/>
           <w:color w:val="000000" w:themeColor="text1"/>
         </w:rPr>
+        <w:t xml:space="preserve"> </w:t>
+      </w:r>
+      <w:r>
+        <w:rPr>
+          <w:rFonts w:ascii="Calibri" w:hAnsi="Calibri" w:cs="Calibri"/>
+          <w:color w:val="000000" w:themeColor="text1"/>
+        </w:rPr>
         <w:t>/ Табличная</w:t>
       </w:r>
       <w:r>
@@ -887,7 +969,7 @@
           <w:color w:val="000000" w:themeColor="text1"/>
           <w:shd w:val="clear" w:color="auto" w:fill="FFFFFF"/>
         </w:rPr>
-        <w:t>В</w:t>
+        <w:t xml:space="preserve">Включает в себя использование таблиц для определения </w:t>
       </w:r>
       <w:r>
         <w:rPr>
@@ -895,7 +977,15 @@
           <w:color w:val="000000" w:themeColor="text1"/>
           <w:shd w:val="clear" w:color="auto" w:fill="FFFFFF"/>
         </w:rPr>
-        <w:t>ключает в себя использование таблиц для определения вызываемого метода</w:t>
+        <w:t xml:space="preserve">адреса </w:t>
+      </w:r>
+      <w:r>
+        <w:rPr>
+          <w:rFonts w:ascii="Calibri" w:hAnsi="Calibri" w:cs="Calibri"/>
+          <w:color w:val="000000" w:themeColor="text1"/>
+          <w:shd w:val="clear" w:color="auto" w:fill="FFFFFF"/>
+        </w:rPr>
+        <w:t>вызываемого метода</w:t>
       </w:r>
       <w:r>
         <w:rPr>
@@ -1132,7 +1222,7 @@
           <w:rFonts w:ascii="Calibri" w:hAnsi="Calibri" w:cs="Calibri"/>
           <w:color w:val="000000" w:themeColor="text1"/>
         </w:rPr>
-        <w:t xml:space="preserve"> (метод </w:t>
+        <w:t xml:space="preserve"> (</w:t>
       </w:r>
       <w:r>
         <w:rPr>
@@ -1250,39 +1340,40 @@
         </w:rPr>
         <w:t>Witness Table</w:t>
       </w:r>
-    </w:p>
-    <w:p>
-      <w:pPr>
-        <w:autoSpaceDE w:val="0"/>
-        <w:autoSpaceDN w:val="0"/>
-        <w:adjustRightInd w:val="0"/>
-        <w:jc w:val="both"/>
+      <w:r>
+        <w:rPr>
+          <w:rFonts w:ascii="Calibri" w:hAnsi="Calibri" w:cs="Calibri"/>
+          <w:color w:val="000000" w:themeColor="text1"/>
+        </w:rPr>
+        <w:t>/Таблица свидетелей</w:t>
+      </w:r>
+    </w:p>
+    <w:p>
+      <w:pPr>
+        <w:pStyle w:val="a7"/>
+        <w:autoSpaceDE w:val="0"/>
+        <w:autoSpaceDN w:val="0"/>
+        <w:adjustRightInd w:val="0"/>
+        <w:ind w:left="0"/>
+        <w:jc w:val="both"/>
+        <w:rPr>
+          <w:rFonts w:ascii="Calibri" w:hAnsi="Calibri" w:cs="Calibri"/>
+          <w:color w:val="000000" w:themeColor="text1"/>
+        </w:rPr>
+      </w:pPr>
+      <w:r>
+        <w:rPr>
+          <w:rFonts w:ascii="Calibri" w:hAnsi="Calibri" w:cs="Calibri"/>
+          <w:color w:val="000000" w:themeColor="text1"/>
+        </w:rPr>
+        <w:t xml:space="preserve">Выделен в </w:t>
+      </w:r>
+      <w:r>
         <w:rPr>
           <w:rFonts w:ascii="Calibri" w:hAnsi="Calibri" w:cs="Calibri"/>
           <w:color w:val="000000" w:themeColor="text1"/>
           <w:lang w:val="en-US"/>
         </w:rPr>
-      </w:pPr>
-      <w:r>
-        <w:rPr>
-          <w:rFonts w:ascii="Calibri" w:hAnsi="Calibri" w:cs="Calibri"/>
-          <w:color w:val="000000" w:themeColor="text1"/>
-        </w:rPr>
-        <w:t>В</w:t>
-      </w:r>
-      <w:r>
-        <w:rPr>
-          <w:rFonts w:ascii="Calibri" w:hAnsi="Calibri" w:cs="Calibri"/>
-          <w:color w:val="000000" w:themeColor="text1"/>
-        </w:rPr>
-        <w:t xml:space="preserve">ыделен в </w:t>
-      </w:r>
-      <w:r>
-        <w:rPr>
-          <w:rFonts w:ascii="Calibri" w:hAnsi="Calibri" w:cs="Calibri"/>
-          <w:color w:val="000000" w:themeColor="text1"/>
-          <w:lang w:val="en-US"/>
-        </w:rPr>
         <w:t>Swift</w:t>
       </w:r>
       <w:r>
@@ -1290,7 +1381,61 @@
           <w:rFonts w:ascii="Calibri" w:hAnsi="Calibri" w:cs="Calibri"/>
           <w:color w:val="000000" w:themeColor="text1"/>
         </w:rPr>
-        <w:t xml:space="preserve"> для работы с протоколами. В примере ниже для класса</w:t>
+        <w:t xml:space="preserve"> для работы с протоколами.</w:t>
+      </w:r>
+    </w:p>
+    <w:p>
+      <w:pPr>
+        <w:pStyle w:val="a7"/>
+        <w:autoSpaceDE w:val="0"/>
+        <w:autoSpaceDN w:val="0"/>
+        <w:adjustRightInd w:val="0"/>
+        <w:ind w:left="0"/>
+        <w:jc w:val="both"/>
+        <w:rPr>
+          <w:rFonts w:ascii="Calibri" w:hAnsi="Calibri" w:cs="Calibri"/>
+          <w:color w:val="000000" w:themeColor="text1"/>
+        </w:rPr>
+      </w:pPr>
+      <w:r>
+        <w:rPr>
+          <w:rFonts w:ascii="Calibri" w:hAnsi="Calibri" w:cs="Calibri"/>
+          <w:color w:val="000000" w:themeColor="text1"/>
+        </w:rPr>
+        <w:t>С</w:t>
+      </w:r>
+      <w:r>
+        <w:rPr>
+          <w:rFonts w:ascii="Calibri" w:hAnsi="Calibri" w:cs="Calibri"/>
+          <w:color w:val="000000" w:themeColor="text1"/>
+        </w:rPr>
+        <w:t>одержит информацию о том, как реализованы методы протокола в определенных типах данных</w:t>
+      </w:r>
+      <w:r>
+        <w:rPr>
+          <w:rFonts w:ascii="Calibri" w:hAnsi="Calibri" w:cs="Calibri"/>
+          <w:color w:val="000000" w:themeColor="text1"/>
+        </w:rPr>
+        <w:t>.</w:t>
+      </w:r>
+    </w:p>
+    <w:p>
+      <w:pPr>
+        <w:autoSpaceDE w:val="0"/>
+        <w:autoSpaceDN w:val="0"/>
+        <w:adjustRightInd w:val="0"/>
+        <w:jc w:val="both"/>
+        <w:rPr>
+          <w:rFonts w:ascii="Calibri" w:hAnsi="Calibri" w:cs="Calibri"/>
+          <w:color w:val="000000" w:themeColor="text1"/>
+        </w:rPr>
+      </w:pPr>
+      <w:r>
+        <w:rPr>
+          <w:rFonts w:ascii="Calibri" w:hAnsi="Calibri" w:cs="Calibri"/>
+          <w:color w:val="000000" w:themeColor="text1"/>
+        </w:rPr>
+        <w:t>В примере ниже для класса</w:t>
       </w:r>
       <w:r>
         <w:rPr>
@@ -1372,107 +1517,60 @@
         </w:rPr>
         <w:t xml:space="preserve"> диспетчеризация. В случае реализации классом нескольких протоколов, для каждого протокола будет создаваться отдельная таблица. </w:t>
       </w:r>
-      <w:proofErr w:type="spellStart"/>
+      <w:r>
+        <w:rPr>
+          <w:rFonts w:ascii="Calibri" w:hAnsi="Calibri" w:cs="Calibri"/>
+          <w:color w:val="000000" w:themeColor="text1"/>
+        </w:rPr>
+        <w:t xml:space="preserve">Отличие от </w:t>
+      </w:r>
       <w:r>
         <w:rPr>
           <w:rFonts w:ascii="Calibri" w:hAnsi="Calibri" w:cs="Calibri"/>
           <w:color w:val="000000" w:themeColor="text1"/>
           <w:lang w:val="en-US"/>
         </w:rPr>
-        <w:t>Отличие</w:t>
-      </w:r>
-      <w:proofErr w:type="spellEnd"/>
+        <w:t>Virtual</w:t>
+      </w:r>
+      <w:r>
+        <w:rPr>
+          <w:rFonts w:ascii="Calibri" w:hAnsi="Calibri" w:cs="Calibri"/>
+          <w:color w:val="000000" w:themeColor="text1"/>
+        </w:rPr>
+        <w:t xml:space="preserve"> </w:t>
+      </w:r>
       <w:r>
         <w:rPr>
           <w:rFonts w:ascii="Calibri" w:hAnsi="Calibri" w:cs="Calibri"/>
           <w:color w:val="000000" w:themeColor="text1"/>
           <w:lang w:val="en-US"/>
         </w:rPr>
-        <w:t xml:space="preserve"> </w:t>
-      </w:r>
-      <w:proofErr w:type="spellStart"/>
-      <w:r>
-        <w:rPr>
-          <w:rFonts w:ascii="Calibri" w:hAnsi="Calibri" w:cs="Calibri"/>
-          <w:color w:val="000000" w:themeColor="text1"/>
-          <w:lang w:val="en-US"/>
-        </w:rPr>
-        <w:t>от</w:t>
-      </w:r>
-      <w:proofErr w:type="spellEnd"/>
-      <w:r>
-        <w:rPr>
-          <w:rFonts w:ascii="Calibri" w:hAnsi="Calibri" w:cs="Calibri"/>
-          <w:color w:val="000000" w:themeColor="text1"/>
-          <w:lang w:val="en-US"/>
-        </w:rPr>
-        <w:t xml:space="preserve"> Virtual Table </w:t>
-      </w:r>
-      <w:proofErr w:type="spellStart"/>
-      <w:r>
-        <w:rPr>
-          <w:rFonts w:ascii="Calibri" w:hAnsi="Calibri" w:cs="Calibri"/>
-          <w:color w:val="000000" w:themeColor="text1"/>
-          <w:lang w:val="en-US"/>
-        </w:rPr>
-        <w:t>заключается</w:t>
-      </w:r>
-      <w:proofErr w:type="spellEnd"/>
-      <w:r>
-        <w:rPr>
-          <w:rFonts w:ascii="Calibri" w:hAnsi="Calibri" w:cs="Calibri"/>
-          <w:color w:val="000000" w:themeColor="text1"/>
-          <w:lang w:val="en-US"/>
-        </w:rPr>
-        <w:t xml:space="preserve"> в </w:t>
-      </w:r>
-      <w:proofErr w:type="spellStart"/>
-      <w:r>
-        <w:rPr>
-          <w:rFonts w:ascii="Calibri" w:hAnsi="Calibri" w:cs="Calibri"/>
-          <w:color w:val="000000" w:themeColor="text1"/>
-          <w:lang w:val="en-US"/>
-        </w:rPr>
-        <w:t>отсутствии</w:t>
-      </w:r>
-      <w:proofErr w:type="spellEnd"/>
-      <w:r>
-        <w:rPr>
-          <w:rFonts w:ascii="Calibri" w:hAnsi="Calibri" w:cs="Calibri"/>
-          <w:color w:val="000000" w:themeColor="text1"/>
-          <w:lang w:val="en-US"/>
-        </w:rPr>
-        <w:t xml:space="preserve"> </w:t>
-      </w:r>
-      <w:proofErr w:type="spellStart"/>
-      <w:r>
-        <w:rPr>
-          <w:rFonts w:ascii="Calibri" w:hAnsi="Calibri" w:cs="Calibri"/>
-          <w:color w:val="000000" w:themeColor="text1"/>
-          <w:lang w:val="en-US"/>
-        </w:rPr>
-        <w:t>наследования</w:t>
-      </w:r>
-      <w:proofErr w:type="spellEnd"/>
-      <w:r>
-        <w:rPr>
-          <w:rFonts w:ascii="Calibri" w:hAnsi="Calibri" w:cs="Calibri"/>
-          <w:color w:val="000000" w:themeColor="text1"/>
-          <w:lang w:val="en-US"/>
-        </w:rPr>
-        <w:t>.</w:t>
-      </w:r>
-    </w:p>
-    <w:p>
-      <w:pPr>
-        <w:autoSpaceDE w:val="0"/>
-        <w:autoSpaceDN w:val="0"/>
-        <w:adjustRightInd w:val="0"/>
-        <w:jc w:val="both"/>
-        <w:rPr>
-          <w:rFonts w:ascii="Calibri" w:hAnsi="Calibri" w:cs="Calibri"/>
-          <w:color w:val="000000" w:themeColor="text1"/>
-          <w:lang w:val="en-US"/>
+        <w:t>Table</w:t>
+      </w:r>
+      <w:r>
+        <w:rPr>
+          <w:rFonts w:ascii="Calibri" w:hAnsi="Calibri" w:cs="Calibri"/>
+          <w:color w:val="000000" w:themeColor="text1"/>
+        </w:rPr>
+        <w:t xml:space="preserve"> заключается в отсутствии наследования</w:t>
+      </w:r>
+      <w:r>
+        <w:rPr>
+          <w:rFonts w:ascii="Calibri" w:hAnsi="Calibri" w:cs="Calibri"/>
+          <w:color w:val="000000" w:themeColor="text1"/>
+        </w:rPr>
+        <w:t xml:space="preserve"> адресов методов.</w:t>
+      </w:r>
+    </w:p>
+    <w:p>
+      <w:pPr>
+        <w:autoSpaceDE w:val="0"/>
+        <w:autoSpaceDN w:val="0"/>
+        <w:adjustRightInd w:val="0"/>
+        <w:jc w:val="both"/>
+        <w:rPr>
+          <w:rFonts w:ascii="Calibri" w:hAnsi="Calibri" w:cs="Calibri"/>
+          <w:color w:val="000000" w:themeColor="text1"/>
         </w:rPr>
       </w:pPr>
     </w:p>
@@ -1693,14 +1791,7 @@
           <w:rFonts w:ascii="Calibri" w:hAnsi="Calibri" w:cs="Calibri"/>
           <w:color w:val="000000" w:themeColor="text1"/>
         </w:rPr>
-        <w:t>Р</w:t>
-      </w:r>
-      <w:r>
-        <w:rPr>
-          <w:rFonts w:ascii="Calibri" w:hAnsi="Calibri" w:cs="Calibri"/>
-          <w:color w:val="000000" w:themeColor="text1"/>
-        </w:rPr>
-        <w:t xml:space="preserve">аботает полностью в </w:t>
+        <w:t xml:space="preserve">Работает полностью в </w:t>
       </w:r>
       <w:proofErr w:type="spellStart"/>
       <w:r>
@@ -1751,7 +1842,7 @@
           <w:rFonts w:ascii="Calibri" w:hAnsi="Calibri" w:cs="Calibri"/>
           <w:color w:val="000000" w:themeColor="text1"/>
         </w:rPr>
-        <w:t xml:space="preserve">На примере ниже видим, что тоже присутствуют родительский и дочерний классы, но родительский класс при этом наследуется от </w:t>
+        <w:t xml:space="preserve">На примере ниже присутствуют родительский и дочерний классы, но родительский класс при этом наследуется от </w:t>
       </w:r>
       <w:proofErr w:type="spellStart"/>
       <w:r>
@@ -1863,7 +1954,7 @@
           <w:rFonts w:ascii="Calibri" w:hAnsi="Calibri" w:cs="Calibri"/>
           <w:color w:val="000000" w:themeColor="text1"/>
         </w:rPr>
-        <w:t xml:space="preserve"> на родительский класс. При вызове метода у объекта дочернего класса, сначала идет поиск адреса у самого класса. Если не адрес не найден, то поиск продолжается у родительского класса, и так далее до </w:t>
+        <w:t xml:space="preserve"> на родительский класс. При вызове метода у объекта дочернего класса, сначала идет поиск адреса у самого класса. Если адрес не найден, то поиск продолжается у родительского класса, и так далее до </w:t>
       </w:r>
       <w:proofErr w:type="spellStart"/>
       <w:r>
@@ -2118,23 +2209,7 @@
           <w:rFonts w:ascii="Calibri" w:hAnsi="Calibri" w:cs="Calibri"/>
           <w:color w:val="000000" w:themeColor="text1"/>
         </w:rPr>
-        <w:t xml:space="preserve"> </w:t>
-      </w:r>
-      <w:proofErr w:type="spellStart"/>
-      <w:r>
-        <w:rPr>
-          <w:rFonts w:ascii="Calibri" w:hAnsi="Calibri" w:cs="Calibri"/>
-          <w:color w:val="000000" w:themeColor="text1"/>
-        </w:rPr>
-        <w:t>диспетчеризуется</w:t>
-      </w:r>
-      <w:proofErr w:type="spellEnd"/>
-      <w:r>
-        <w:rPr>
-          <w:rFonts w:ascii="Calibri" w:hAnsi="Calibri" w:cs="Calibri"/>
-          <w:color w:val="000000" w:themeColor="text1"/>
-        </w:rPr>
-        <w:t xml:space="preserve"> статически, а еще реализован в классе </w:t>
+        <w:t xml:space="preserve"> диспетчеризуется статически, а еще реализован в классе </w:t>
       </w:r>
       <w:proofErr w:type="spellStart"/>
       <w:r>

</xml_diff>